<commit_message>
Añado temario al documento de química
</commit_message>
<xml_diff>
--- a/Química.docx
+++ b/Química.docx
@@ -237,8 +237,2203 @@
         </w:rPr>
         <w:t>Heterogéneas</w:t>
       </w:r>
+    </w:p>
+    <w:p>
+      <w:pPr>
+        <w:rPr>
+          <w:sz w:val="32"/>
+        </w:rPr>
+      </w:pPr>
+    </w:p>
+    <w:p>
+      <w:pPr>
+        <w:pStyle w:val="Prrafodelista"/>
+        <w:numPr>
+          <w:ilvl w:val="0"/>
+          <w:numId w:val="6"/>
+        </w:numPr>
+        <w:rPr>
+          <w:sz w:val="40"/>
+        </w:rPr>
+      </w:pPr>
+      <w:r>
+        <w:rPr>
+          <w:sz w:val="40"/>
+        </w:rPr>
+        <w:t>Leyes ponderales</w:t>
+      </w:r>
+    </w:p>
+    <w:p>
+      <w:pPr>
+        <w:pStyle w:val="Prrafodelista"/>
+        <w:numPr>
+          <w:ilvl w:val="1"/>
+          <w:numId w:val="6"/>
+        </w:numPr>
+        <w:rPr>
+          <w:sz w:val="40"/>
+        </w:rPr>
+      </w:pPr>
+      <w:r>
+        <w:rPr>
+          <w:sz w:val="32"/>
+        </w:rPr>
+        <w:t xml:space="preserve">Ley de la conservación de la masa (Ley de </w:t>
+      </w:r>
+      <w:proofErr w:type="spellStart"/>
+      <w:r>
+        <w:rPr>
+          <w:sz w:val="32"/>
+        </w:rPr>
+        <w:t>Lavasier</w:t>
+      </w:r>
+      <w:proofErr w:type="spellEnd"/>
+      <w:r>
+        <w:rPr>
+          <w:sz w:val="32"/>
+        </w:rPr>
+        <w:t>)</w:t>
+      </w:r>
+    </w:p>
+    <w:p>
+      <w:pPr>
+        <w:pStyle w:val="Prrafodelista"/>
+        <w:numPr>
+          <w:ilvl w:val="1"/>
+          <w:numId w:val="6"/>
+        </w:numPr>
+        <w:rPr>
+          <w:sz w:val="40"/>
+        </w:rPr>
+      </w:pPr>
+      <w:r>
+        <w:rPr>
+          <w:sz w:val="32"/>
+        </w:rPr>
+        <w:t>Ley de las proporciones definidas</w:t>
+      </w:r>
+      <w:r>
+        <w:rPr>
+          <w:sz w:val="32"/>
+        </w:rPr>
+        <w:t xml:space="preserve"> (Ley de Proust)</w:t>
+      </w:r>
+    </w:p>
+    <w:p>
+      <w:pPr>
+        <w:pStyle w:val="Prrafodelista"/>
+        <w:numPr>
+          <w:ilvl w:val="1"/>
+          <w:numId w:val="6"/>
+        </w:numPr>
+        <w:rPr>
+          <w:sz w:val="40"/>
+        </w:rPr>
+      </w:pPr>
+      <w:r>
+        <w:rPr>
+          <w:sz w:val="32"/>
+        </w:rPr>
+        <w:t>Ley de proporciones múltiples (Ley de Dalton)</w:t>
+      </w:r>
+    </w:p>
+    <w:p>
+      <w:pPr>
+        <w:rPr>
+          <w:b/>
+          <w:sz w:val="36"/>
+          <w:u w:val="single"/>
+        </w:rPr>
+      </w:pPr>
+      <w:r>
+        <w:rPr>
+          <w:b/>
+          <w:sz w:val="36"/>
+          <w:u w:val="single"/>
+        </w:rPr>
+        <w:t>Ley de la conservación de la masa:</w:t>
+      </w:r>
+    </w:p>
+    <w:p>
+      <w:pPr>
+        <w:rPr>
+          <w:sz w:val="32"/>
+        </w:rPr>
+      </w:pPr>
+      <w:r>
+        <w:rPr>
+          <w:sz w:val="32"/>
+        </w:rPr>
+        <w:t xml:space="preserve">Si de producir una reacción química en </w:t>
+      </w:r>
+      <m:oMath>
+        <m:r>
+          <w:rPr>
+            <w:rFonts w:ascii="Cambria Math" w:hAnsi="Cambria Math"/>
+            <w:sz w:val="32"/>
+          </w:rPr>
+          <m:t>A</m:t>
+        </m:r>
+      </m:oMath>
+      <w:r>
+        <w:rPr>
+          <w:sz w:val="32"/>
+        </w:rPr>
+        <w:t xml:space="preserve"> obtenemos </w:t>
+      </w:r>
+      <m:oMath>
+        <m:r>
+          <w:rPr>
+            <w:rFonts w:ascii="Cambria Math" w:hAnsi="Cambria Math"/>
+            <w:sz w:val="32"/>
+          </w:rPr>
+          <m:t>A'</m:t>
+        </m:r>
+      </m:oMath>
+      <w:r>
+        <w:rPr>
+          <w:rFonts w:eastAsiaTheme="minorEastAsia"/>
+          <w:sz w:val="32"/>
+        </w:rPr>
+        <w:t>, las respectivas masas son iguales, es decir, no varía la masa.</w:t>
+      </w:r>
+    </w:p>
+    <w:p>
+      <w:pPr>
+        <w:rPr>
+          <w:b/>
+          <w:sz w:val="36"/>
+          <w:u w:val="single"/>
+        </w:rPr>
+      </w:pPr>
+      <w:r>
+        <w:rPr>
+          <w:b/>
+          <w:sz w:val="36"/>
+          <w:u w:val="single"/>
+        </w:rPr>
+        <w:br w:type="page"/>
+      </w:r>
+    </w:p>
+    <w:p>
+      <w:pPr>
+        <w:rPr>
+          <w:b/>
+          <w:sz w:val="36"/>
+          <w:u w:val="single"/>
+        </w:rPr>
+      </w:pPr>
+      <w:r>
+        <w:rPr>
+          <w:b/>
+          <w:sz w:val="36"/>
+          <w:u w:val="single"/>
+        </w:rPr>
+        <w:lastRenderedPageBreak/>
+        <w:t>Ley de las proporciones definidas:</w:t>
+      </w:r>
+    </w:p>
+    <w:p>
+      <w:pPr>
+        <w:rPr>
+          <w:sz w:val="32"/>
+        </w:rPr>
+      </w:pPr>
+      <w:r>
+        <w:rPr>
+          <w:sz w:val="32"/>
+        </w:rPr>
+        <w:t>Cuando se combinan químicamente dos o más elementos, siempre lo hacen en una proporción fija, independientemente del estado y de la forma en que se obtiene.</w:t>
+      </w:r>
+    </w:p>
+    <w:p>
+      <w:pPr>
+        <w:rPr>
+          <w:rFonts w:eastAsiaTheme="minorEastAsia"/>
+          <w:b/>
+          <w:sz w:val="32"/>
+        </w:rPr>
+      </w:pPr>
+      <m:oMathPara>
+        <m:oMathParaPr>
+          <m:jc m:val="left"/>
+        </m:oMathParaPr>
+        <m:oMath>
+          <m:f>
+            <m:fPr>
+              <m:ctrlPr>
+                <w:rPr>
+                  <w:rFonts w:ascii="Cambria Math" w:hAnsi="Cambria Math"/>
+                  <w:b/>
+                  <w:i/>
+                  <w:sz w:val="32"/>
+                  <w:highlight w:val="green"/>
+                </w:rPr>
+              </m:ctrlPr>
+            </m:fPr>
+            <m:num>
+              <m:r>
+                <m:rPr>
+                  <m:sty m:val="bi"/>
+                </m:rPr>
+                <w:rPr>
+                  <w:rFonts w:ascii="Cambria Math" w:hAnsi="Cambria Math"/>
+                  <w:sz w:val="32"/>
+                  <w:highlight w:val="green"/>
+                </w:rPr>
+                <m:t>Ag del elemento 1</m:t>
+              </m:r>
+            </m:num>
+            <m:den>
+              <m:r>
+                <m:rPr>
+                  <m:sty m:val="bi"/>
+                </m:rPr>
+                <w:rPr>
+                  <w:rFonts w:ascii="Cambria Math" w:hAnsi="Cambria Math"/>
+                  <w:sz w:val="32"/>
+                  <w:highlight w:val="green"/>
+                </w:rPr>
+                <m:t>Bg del elemento 2</m:t>
+              </m:r>
+            </m:den>
+          </m:f>
+          <m:r>
+            <m:rPr>
+              <m:sty m:val="bi"/>
+            </m:rPr>
+            <w:rPr>
+              <w:rFonts w:ascii="Cambria Math" w:hAnsi="Cambria Math"/>
+              <w:sz w:val="32"/>
+              <w:highlight w:val="green"/>
+            </w:rPr>
+            <m:t>=</m:t>
+          </m:r>
+          <m:f>
+            <m:fPr>
+              <m:ctrlPr>
+                <w:rPr>
+                  <w:rFonts w:ascii="Cambria Math" w:hAnsi="Cambria Math"/>
+                  <w:b/>
+                  <w:i/>
+                  <w:sz w:val="32"/>
+                  <w:highlight w:val="green"/>
+                </w:rPr>
+              </m:ctrlPr>
+            </m:fPr>
+            <m:num>
+              <m:sSup>
+                <m:sSupPr>
+                  <m:ctrlPr>
+                    <w:rPr>
+                      <w:rFonts w:ascii="Cambria Math" w:hAnsi="Cambria Math"/>
+                      <w:b/>
+                      <w:i/>
+                      <w:sz w:val="32"/>
+                      <w:highlight w:val="green"/>
+                    </w:rPr>
+                  </m:ctrlPr>
+                </m:sSupPr>
+                <m:e>
+                  <m:r>
+                    <m:rPr>
+                      <m:sty m:val="bi"/>
+                    </m:rPr>
+                    <w:rPr>
+                      <w:rFonts w:ascii="Cambria Math" w:hAnsi="Cambria Math"/>
+                      <w:sz w:val="32"/>
+                      <w:highlight w:val="green"/>
+                    </w:rPr>
+                    <m:t>A</m:t>
+                  </m:r>
+                </m:e>
+                <m:sup>
+                  <m:r>
+                    <m:rPr>
+                      <m:sty m:val="bi"/>
+                    </m:rPr>
+                    <w:rPr>
+                      <w:rFonts w:ascii="Cambria Math" w:hAnsi="Cambria Math"/>
+                      <w:sz w:val="32"/>
+                      <w:highlight w:val="green"/>
+                    </w:rPr>
+                    <m:t>'</m:t>
+                  </m:r>
+                </m:sup>
+              </m:sSup>
+              <m:r>
+                <m:rPr>
+                  <m:sty m:val="bi"/>
+                </m:rPr>
+                <w:rPr>
+                  <w:rFonts w:ascii="Cambria Math" w:hAnsi="Cambria Math"/>
+                  <w:sz w:val="32"/>
+                  <w:highlight w:val="green"/>
+                </w:rPr>
+                <m:t>g del elemento 1</m:t>
+              </m:r>
+            </m:num>
+            <m:den>
+              <m:r>
+                <m:rPr>
+                  <m:sty m:val="bi"/>
+                </m:rPr>
+                <w:rPr>
+                  <w:rFonts w:ascii="Cambria Math" w:hAnsi="Cambria Math"/>
+                  <w:sz w:val="32"/>
+                  <w:highlight w:val="green"/>
+                </w:rPr>
+                <m:t>Xg del elemento 2</m:t>
+              </m:r>
+            </m:den>
+          </m:f>
+        </m:oMath>
+      </m:oMathPara>
+    </w:p>
+    <w:p>
+      <w:pPr>
+        <w:rPr>
+          <w:b/>
+          <w:sz w:val="36"/>
+          <w:u w:val="single"/>
+        </w:rPr>
+      </w:pPr>
+      <w:r>
+        <w:rPr>
+          <w:b/>
+          <w:sz w:val="36"/>
+          <w:u w:val="single"/>
+        </w:rPr>
+        <w:t>Ley de proporciones múltiples:</w:t>
+      </w:r>
+    </w:p>
+    <w:p>
+      <w:pPr>
+        <w:rPr>
+          <w:sz w:val="28"/>
+        </w:rPr>
+      </w:pPr>
+      <w:r>
+        <w:rPr>
+          <w:sz w:val="32"/>
+        </w:rPr>
+        <w:t>Dos elementos pueden combinarse entre si en más de una proporción para dar compuestos distintos, guardando una relación de números enteros entre sí. Por ejemplo:</w:t>
+      </w:r>
+    </w:p>
+    <w:p>
+      <w:pPr>
+        <w:rPr>
+          <w:rFonts w:eastAsiaTheme="minorEastAsia"/>
+          <w:sz w:val="32"/>
+        </w:rPr>
+      </w:pPr>
+      <m:oMath>
+        <m:f>
+          <m:fPr>
+            <m:ctrlPr>
+              <w:rPr>
+                <w:rFonts w:ascii="Cambria Math" w:hAnsi="Cambria Math"/>
+                <w:i/>
+                <w:sz w:val="32"/>
+              </w:rPr>
+            </m:ctrlPr>
+          </m:fPr>
+          <m:num>
+            <m:r>
+              <w:rPr>
+                <w:rFonts w:ascii="Cambria Math" w:hAnsi="Cambria Math"/>
+                <w:sz w:val="32"/>
+              </w:rPr>
+              <m:t>16</m:t>
+            </m:r>
+            <m:r>
+              <w:rPr>
+                <w:rFonts w:ascii="Cambria Math" w:hAnsi="Cambria Math"/>
+                <w:sz w:val="32"/>
+              </w:rPr>
+              <m:t>g de O</m:t>
+            </m:r>
+          </m:num>
+          <m:den>
+            <m:r>
+              <w:rPr>
+                <w:rFonts w:ascii="Cambria Math" w:hAnsi="Cambria Math"/>
+                <w:sz w:val="32"/>
+              </w:rPr>
+              <m:t>16g de O</m:t>
+            </m:r>
+          </m:den>
+        </m:f>
+        <m:r>
+          <w:rPr>
+            <w:rFonts w:ascii="Cambria Math" w:hAnsi="Cambria Math"/>
+            <w:sz w:val="32"/>
+          </w:rPr>
+          <m:t>=</m:t>
+        </m:r>
+        <m:r>
+          <w:rPr>
+            <w:rFonts w:ascii="Cambria Math" w:hAnsi="Cambria Math"/>
+            <w:sz w:val="32"/>
+          </w:rPr>
+          <m:t>1</m:t>
+        </m:r>
+      </m:oMath>
+      <w:r>
+        <w:rPr>
+          <w:rFonts w:eastAsiaTheme="minorEastAsia"/>
+          <w:sz w:val="32"/>
+        </w:rPr>
+        <w:tab/>
+      </w:r>
+      <m:oMath>
+        <m:f>
+          <m:fPr>
+            <m:ctrlPr>
+              <w:rPr>
+                <w:rFonts w:ascii="Cambria Math" w:hAnsi="Cambria Math"/>
+                <w:i/>
+                <w:sz w:val="32"/>
+              </w:rPr>
+            </m:ctrlPr>
+          </m:fPr>
+          <m:num>
+            <m:r>
+              <w:rPr>
+                <w:rFonts w:ascii="Cambria Math" w:hAnsi="Cambria Math"/>
+                <w:sz w:val="32"/>
+              </w:rPr>
+              <m:t>32g de O</m:t>
+            </m:r>
+          </m:num>
+          <m:den>
+            <m:r>
+              <w:rPr>
+                <w:rFonts w:ascii="Cambria Math" w:hAnsi="Cambria Math"/>
+                <w:sz w:val="32"/>
+              </w:rPr>
+              <m:t>16g de O</m:t>
+            </m:r>
+          </m:den>
+        </m:f>
+        <m:r>
+          <w:rPr>
+            <w:rFonts w:ascii="Cambria Math" w:hAnsi="Cambria Math"/>
+            <w:sz w:val="32"/>
+          </w:rPr>
+          <m:t>=</m:t>
+        </m:r>
+        <m:r>
+          <w:rPr>
+            <w:rFonts w:ascii="Cambria Math" w:hAnsi="Cambria Math"/>
+            <w:sz w:val="32"/>
+          </w:rPr>
+          <m:t>2</m:t>
+        </m:r>
+      </m:oMath>
+      <w:r>
+        <w:rPr>
+          <w:rFonts w:eastAsiaTheme="minorEastAsia"/>
+          <w:sz w:val="32"/>
+        </w:rPr>
+        <w:tab/>
+      </w:r>
+      <m:oMath>
+        <m:f>
+          <m:fPr>
+            <m:ctrlPr>
+              <w:rPr>
+                <w:rFonts w:ascii="Cambria Math" w:hAnsi="Cambria Math"/>
+                <w:i/>
+                <w:sz w:val="32"/>
+              </w:rPr>
+            </m:ctrlPr>
+          </m:fPr>
+          <m:num>
+            <m:r>
+              <w:rPr>
+                <w:rFonts w:ascii="Cambria Math" w:hAnsi="Cambria Math"/>
+                <w:sz w:val="32"/>
+              </w:rPr>
+              <m:t>48</m:t>
+            </m:r>
+            <m:r>
+              <w:rPr>
+                <w:rFonts w:ascii="Cambria Math" w:hAnsi="Cambria Math"/>
+                <w:sz w:val="32"/>
+              </w:rPr>
+              <m:t>g de O</m:t>
+            </m:r>
+          </m:num>
+          <m:den>
+            <m:r>
+              <w:rPr>
+                <w:rFonts w:ascii="Cambria Math" w:hAnsi="Cambria Math"/>
+                <w:sz w:val="32"/>
+              </w:rPr>
+              <m:t>16g de O</m:t>
+            </m:r>
+          </m:den>
+        </m:f>
+        <m:r>
+          <w:rPr>
+            <w:rFonts w:ascii="Cambria Math" w:hAnsi="Cambria Math"/>
+            <w:sz w:val="32"/>
+          </w:rPr>
+          <m:t>=</m:t>
+        </m:r>
+        <m:r>
+          <w:rPr>
+            <w:rFonts w:ascii="Cambria Math" w:hAnsi="Cambria Math"/>
+            <w:sz w:val="32"/>
+          </w:rPr>
+          <m:t>3</m:t>
+        </m:r>
+      </m:oMath>
+    </w:p>
+    <w:p>
+      <w:pPr>
+        <w:rPr>
+          <w:rFonts w:eastAsiaTheme="minorEastAsia"/>
+          <w:sz w:val="32"/>
+        </w:rPr>
+      </w:pPr>
+      <w:r>
+        <w:rPr>
+          <w:rFonts w:eastAsiaTheme="minorEastAsia"/>
+          <w:sz w:val="32"/>
+        </w:rPr>
+        <w:t>Si combinamos el O con 32g de S:</w:t>
+      </w:r>
+    </w:p>
+    <w:tbl>
+      <w:tblPr>
+        <w:tblStyle w:val="Tablaconcuadrcula"/>
+        <w:tblW w:w="8861" w:type="dxa"/>
+        <w:jc w:val="center"/>
+        <w:tblLook w:val="04A0" w:firstRow="1" w:lastRow="0" w:firstColumn="1" w:lastColumn="0" w:noHBand="0" w:noVBand="1"/>
+      </w:tblPr>
+      <w:tblGrid>
+        <w:gridCol w:w="1619"/>
+        <w:gridCol w:w="1553"/>
+        <w:gridCol w:w="2294"/>
+        <w:gridCol w:w="3395"/>
+      </w:tblGrid>
+      <w:tr>
+        <w:trPr>
+          <w:trHeight w:val="1047"/>
+          <w:jc w:val="center"/>
+        </w:trPr>
+        <w:tc>
+          <w:tcPr>
+            <w:tcW w:w="1619" w:type="dxa"/>
+            <w:vMerge w:val="restart"/>
+            <w:vAlign w:val="center"/>
+          </w:tcPr>
+          <w:p>
+            <w:pPr>
+              <w:jc w:val="center"/>
+              <w:rPr>
+                <w:rFonts w:eastAsiaTheme="minorEastAsia"/>
+                <w:sz w:val="32"/>
+              </w:rPr>
+            </w:pPr>
+            <m:oMathPara>
+              <m:oMath>
+                <m:r>
+                  <w:rPr>
+                    <w:rFonts w:ascii="Cambria Math" w:hAnsi="Cambria Math"/>
+                    <w:sz w:val="32"/>
+                  </w:rPr>
+                  <m:t xml:space="preserve">32g de </m:t>
+                </m:r>
+                <m:r>
+                  <w:rPr>
+                    <w:rFonts w:ascii="Cambria Math" w:hAnsi="Cambria Math"/>
+                    <w:sz w:val="32"/>
+                  </w:rPr>
+                  <m:t>S</m:t>
+                </m:r>
+              </m:oMath>
+            </m:oMathPara>
+          </w:p>
+        </w:tc>
+        <w:tc>
+          <w:tcPr>
+            <w:tcW w:w="1553" w:type="dxa"/>
+            <w:vAlign w:val="center"/>
+          </w:tcPr>
+          <w:p>
+            <w:pPr>
+              <w:jc w:val="center"/>
+              <w:rPr>
+                <w:rFonts w:eastAsiaTheme="minorEastAsia"/>
+                <w:sz w:val="32"/>
+              </w:rPr>
+            </w:pPr>
+            <m:oMathPara>
+              <m:oMath>
+                <m:r>
+                  <w:rPr>
+                    <w:rFonts w:ascii="Cambria Math" w:hAnsi="Cambria Math"/>
+                    <w:sz w:val="32"/>
+                  </w:rPr>
+                  <m:t>16</m:t>
+                </m:r>
+                <m:r>
+                  <w:rPr>
+                    <w:rFonts w:ascii="Cambria Math" w:hAnsi="Cambria Math"/>
+                    <w:sz w:val="32"/>
+                  </w:rPr>
+                  <m:t xml:space="preserve">g de </m:t>
+                </m:r>
+                <m:r>
+                  <w:rPr>
+                    <w:rFonts w:ascii="Cambria Math" w:hAnsi="Cambria Math"/>
+                    <w:sz w:val="32"/>
+                  </w:rPr>
+                  <m:t>O</m:t>
+                </m:r>
+              </m:oMath>
+            </m:oMathPara>
+          </w:p>
+        </w:tc>
+        <w:tc>
+          <w:tcPr>
+            <w:tcW w:w="2294" w:type="dxa"/>
+            <w:vAlign w:val="center"/>
+          </w:tcPr>
+          <w:p>
+            <w:pPr>
+              <w:jc w:val="center"/>
+              <w:rPr>
+                <w:rFonts w:eastAsiaTheme="minorEastAsia"/>
+                <w:sz w:val="32"/>
+              </w:rPr>
+            </w:pPr>
+            <m:oMath>
+              <m:r>
+                <w:rPr>
+                  <w:rFonts w:ascii="Cambria Math" w:hAnsi="Cambria Math"/>
+                  <w:sz w:val="32"/>
+                </w:rPr>
+                <m:t>S</m:t>
+              </m:r>
+              <m:sSub>
+                <m:sSubPr>
+                  <m:ctrlPr>
+                    <w:rPr>
+                      <w:rFonts w:ascii="Cambria Math" w:hAnsi="Cambria Math"/>
+                      <w:i/>
+                      <w:sz w:val="32"/>
+                    </w:rPr>
+                  </m:ctrlPr>
+                </m:sSubPr>
+                <m:e>
+                  <m:r>
+                    <w:rPr>
+                      <w:rFonts w:ascii="Cambria Math" w:hAnsi="Cambria Math"/>
+                      <w:sz w:val="32"/>
+                    </w:rPr>
+                    <m:t>O</m:t>
+                  </m:r>
+                </m:e>
+                <m:sub>
+                  <m:r>
+                    <w:rPr>
+                      <w:rFonts w:ascii="Cambria Math" w:hAnsi="Cambria Math"/>
+                      <w:sz w:val="32"/>
+                    </w:rPr>
+                    <m:t>a</m:t>
+                  </m:r>
+                </m:sub>
+              </m:sSub>
+            </m:oMath>
+            <w:r>
+              <w:rPr>
+                <w:rFonts w:eastAsiaTheme="minorEastAsia"/>
+                <w:sz w:val="32"/>
+              </w:rPr>
+              <w:t xml:space="preserve"> -&gt; </w:t>
+            </w:r>
+            <w:r>
+              <w:rPr>
+                <w:rFonts w:eastAsiaTheme="minorEastAsia"/>
+                <w:sz w:val="32"/>
+              </w:rPr>
+              <w:t xml:space="preserve"> </w:t>
+            </w:r>
+            <m:oMath>
+              <m:r>
+                <w:rPr>
+                  <w:rFonts w:ascii="Cambria Math" w:hAnsi="Cambria Math"/>
+                  <w:sz w:val="32"/>
+                </w:rPr>
+                <m:t>S</m:t>
+              </m:r>
+              <m:r>
+                <w:rPr>
+                  <w:rFonts w:ascii="Cambria Math" w:hAnsi="Cambria Math"/>
+                  <w:sz w:val="32"/>
+                </w:rPr>
+                <m:t>O</m:t>
+              </m:r>
+            </m:oMath>
+          </w:p>
+        </w:tc>
+        <w:tc>
+          <w:tcPr>
+            <w:tcW w:w="3395" w:type="dxa"/>
+          </w:tcPr>
+          <w:p>
+            <w:pPr>
+              <w:jc w:val="center"/>
+              <w:rPr>
+                <w:rFonts w:eastAsiaTheme="minorEastAsia"/>
+                <w:sz w:val="32"/>
+              </w:rPr>
+            </w:pPr>
+            <m:oMathPara>
+              <m:oMath>
+                <m:r>
+                  <w:rPr>
+                    <w:rFonts w:ascii="Cambria Math" w:hAnsi="Cambria Math"/>
+                    <w:sz w:val="32"/>
+                  </w:rPr>
+                  <m:t>a=</m:t>
+                </m:r>
+                <m:f>
+                  <m:fPr>
+                    <m:ctrlPr>
+                      <w:rPr>
+                        <w:rFonts w:ascii="Cambria Math" w:hAnsi="Cambria Math"/>
+                        <w:i/>
+                        <w:sz w:val="32"/>
+                      </w:rPr>
+                    </m:ctrlPr>
+                  </m:fPr>
+                  <m:num>
+                    <m:r>
+                      <w:rPr>
+                        <w:rFonts w:ascii="Cambria Math" w:hAnsi="Cambria Math"/>
+                        <w:sz w:val="32"/>
+                      </w:rPr>
+                      <m:t>16</m:t>
+                    </m:r>
+                    <m:r>
+                      <w:rPr>
+                        <w:rFonts w:ascii="Cambria Math" w:hAnsi="Cambria Math"/>
+                        <w:sz w:val="32"/>
+                      </w:rPr>
+                      <m:t>g de O</m:t>
+                    </m:r>
+                  </m:num>
+                  <m:den>
+                    <m:r>
+                      <w:rPr>
+                        <w:rFonts w:ascii="Cambria Math" w:hAnsi="Cambria Math"/>
+                        <w:sz w:val="32"/>
+                      </w:rPr>
+                      <m:t>16g de O</m:t>
+                    </m:r>
+                  </m:den>
+                </m:f>
+                <m:r>
+                  <w:rPr>
+                    <w:rFonts w:ascii="Cambria Math" w:hAnsi="Cambria Math"/>
+                    <w:sz w:val="32"/>
+                  </w:rPr>
+                  <m:t>=</m:t>
+                </m:r>
+                <m:r>
+                  <w:rPr>
+                    <w:rFonts w:ascii="Cambria Math" w:hAnsi="Cambria Math"/>
+                    <w:sz w:val="32"/>
+                  </w:rPr>
+                  <m:t>1</m:t>
+                </m:r>
+              </m:oMath>
+            </m:oMathPara>
+          </w:p>
+        </w:tc>
+      </w:tr>
+      <w:tr>
+        <w:trPr>
+          <w:trHeight w:val="1099"/>
+          <w:jc w:val="center"/>
+        </w:trPr>
+        <w:tc>
+          <w:tcPr>
+            <w:tcW w:w="1619" w:type="dxa"/>
+            <w:vMerge/>
+            <w:vAlign w:val="center"/>
+          </w:tcPr>
+          <w:p>
+            <w:pPr>
+              <w:jc w:val="center"/>
+              <w:rPr>
+                <w:rFonts w:eastAsiaTheme="minorEastAsia"/>
+                <w:sz w:val="32"/>
+              </w:rPr>
+            </w:pPr>
+          </w:p>
+        </w:tc>
+        <w:tc>
+          <w:tcPr>
+            <w:tcW w:w="1553" w:type="dxa"/>
+            <w:vAlign w:val="center"/>
+          </w:tcPr>
+          <w:p>
+            <w:pPr>
+              <w:jc w:val="center"/>
+              <w:rPr>
+                <w:rFonts w:eastAsiaTheme="minorEastAsia"/>
+                <w:sz w:val="32"/>
+              </w:rPr>
+            </w:pPr>
+            <m:oMathPara>
+              <m:oMath>
+                <m:r>
+                  <w:rPr>
+                    <w:rFonts w:ascii="Cambria Math" w:hAnsi="Cambria Math"/>
+                    <w:sz w:val="32"/>
+                  </w:rPr>
+                  <m:t xml:space="preserve">32g de </m:t>
+                </m:r>
+                <m:r>
+                  <w:rPr>
+                    <w:rFonts w:ascii="Cambria Math" w:hAnsi="Cambria Math"/>
+                    <w:sz w:val="32"/>
+                  </w:rPr>
+                  <m:t>O</m:t>
+                </m:r>
+              </m:oMath>
+            </m:oMathPara>
+          </w:p>
+        </w:tc>
+        <w:tc>
+          <w:tcPr>
+            <w:tcW w:w="2294" w:type="dxa"/>
+            <w:vAlign w:val="center"/>
+          </w:tcPr>
+          <w:p>
+            <w:pPr>
+              <w:jc w:val="center"/>
+              <w:rPr>
+                <w:rFonts w:eastAsiaTheme="minorEastAsia"/>
+                <w:sz w:val="32"/>
+              </w:rPr>
+            </w:pPr>
+            <m:oMath>
+              <m:r>
+                <w:rPr>
+                  <w:rFonts w:ascii="Cambria Math" w:eastAsiaTheme="minorEastAsia" w:hAnsi="Cambria Math"/>
+                  <w:sz w:val="32"/>
+                </w:rPr>
+                <m:t>S</m:t>
+              </m:r>
+              <m:sSub>
+                <m:sSubPr>
+                  <m:ctrlPr>
+                    <w:rPr>
+                      <w:rFonts w:ascii="Cambria Math" w:eastAsiaTheme="minorEastAsia" w:hAnsi="Cambria Math"/>
+                      <w:i/>
+                      <w:sz w:val="32"/>
+                    </w:rPr>
+                  </m:ctrlPr>
+                </m:sSubPr>
+                <m:e>
+                  <m:r>
+                    <w:rPr>
+                      <w:rFonts w:ascii="Cambria Math" w:eastAsiaTheme="minorEastAsia" w:hAnsi="Cambria Math"/>
+                      <w:sz w:val="32"/>
+                    </w:rPr>
+                    <m:t>O</m:t>
+                  </m:r>
+                </m:e>
+                <m:sub>
+                  <m:r>
+                    <w:rPr>
+                      <w:rFonts w:ascii="Cambria Math" w:eastAsiaTheme="minorEastAsia" w:hAnsi="Cambria Math"/>
+                      <w:sz w:val="32"/>
+                    </w:rPr>
+                    <m:t>b</m:t>
+                  </m:r>
+                </m:sub>
+              </m:sSub>
+            </m:oMath>
+            <w:r>
+              <w:rPr>
+                <w:rFonts w:eastAsiaTheme="minorEastAsia"/>
+                <w:sz w:val="32"/>
+              </w:rPr>
+              <w:t xml:space="preserve"> -&gt; </w:t>
+            </w:r>
+            <w:r>
+              <w:rPr>
+                <w:rFonts w:eastAsiaTheme="minorEastAsia"/>
+                <w:sz w:val="32"/>
+              </w:rPr>
+              <w:t xml:space="preserve"> </w:t>
+            </w:r>
+            <m:oMath>
+              <m:r>
+                <w:rPr>
+                  <w:rFonts w:ascii="Cambria Math" w:eastAsiaTheme="minorEastAsia" w:hAnsi="Cambria Math"/>
+                  <w:sz w:val="32"/>
+                </w:rPr>
+                <m:t>S</m:t>
+              </m:r>
+              <m:sSub>
+                <m:sSubPr>
+                  <m:ctrlPr>
+                    <w:rPr>
+                      <w:rFonts w:ascii="Cambria Math" w:eastAsiaTheme="minorEastAsia" w:hAnsi="Cambria Math"/>
+                      <w:i/>
+                      <w:sz w:val="32"/>
+                    </w:rPr>
+                  </m:ctrlPr>
+                </m:sSubPr>
+                <m:e>
+                  <m:r>
+                    <w:rPr>
+                      <w:rFonts w:ascii="Cambria Math" w:eastAsiaTheme="minorEastAsia" w:hAnsi="Cambria Math"/>
+                      <w:sz w:val="32"/>
+                    </w:rPr>
+                    <m:t>O</m:t>
+                  </m:r>
+                </m:e>
+                <m:sub>
+                  <m:r>
+                    <w:rPr>
+                      <w:rFonts w:ascii="Cambria Math" w:eastAsiaTheme="minorEastAsia" w:hAnsi="Cambria Math"/>
+                      <w:sz w:val="32"/>
+                    </w:rPr>
+                    <m:t>2</m:t>
+                  </m:r>
+                </m:sub>
+              </m:sSub>
+            </m:oMath>
+          </w:p>
+        </w:tc>
+        <w:tc>
+          <w:tcPr>
+            <w:tcW w:w="3395" w:type="dxa"/>
+          </w:tcPr>
+          <w:p>
+            <w:pPr>
+              <w:jc w:val="center"/>
+              <w:rPr>
+                <w:rFonts w:ascii="Calibri" w:eastAsia="Calibri" w:hAnsi="Calibri" w:cs="Times New Roman"/>
+                <w:sz w:val="32"/>
+              </w:rPr>
+            </w:pPr>
+            <m:oMathPara>
+              <m:oMath>
+                <m:r>
+                  <w:rPr>
+                    <w:rFonts w:ascii="Cambria Math" w:hAnsi="Cambria Math"/>
+                    <w:sz w:val="32"/>
+                  </w:rPr>
+                  <m:t>b=</m:t>
+                </m:r>
+                <m:f>
+                  <m:fPr>
+                    <m:ctrlPr>
+                      <w:rPr>
+                        <w:rFonts w:ascii="Cambria Math" w:hAnsi="Cambria Math"/>
+                        <w:i/>
+                        <w:sz w:val="32"/>
+                      </w:rPr>
+                    </m:ctrlPr>
+                  </m:fPr>
+                  <m:num>
+                    <m:r>
+                      <w:rPr>
+                        <w:rFonts w:ascii="Cambria Math" w:hAnsi="Cambria Math"/>
+                        <w:sz w:val="32"/>
+                      </w:rPr>
+                      <m:t>32</m:t>
+                    </m:r>
+                    <m:r>
+                      <w:rPr>
+                        <w:rFonts w:ascii="Cambria Math" w:hAnsi="Cambria Math"/>
+                        <w:sz w:val="32"/>
+                      </w:rPr>
+                      <m:t>g de O</m:t>
+                    </m:r>
+                  </m:num>
+                  <m:den>
+                    <m:r>
+                      <w:rPr>
+                        <w:rFonts w:ascii="Cambria Math" w:hAnsi="Cambria Math"/>
+                        <w:sz w:val="32"/>
+                      </w:rPr>
+                      <m:t>16g de O</m:t>
+                    </m:r>
+                  </m:den>
+                </m:f>
+                <m:r>
+                  <w:rPr>
+                    <w:rFonts w:ascii="Cambria Math" w:hAnsi="Cambria Math"/>
+                    <w:sz w:val="32"/>
+                  </w:rPr>
+                  <m:t>=</m:t>
+                </m:r>
+                <m:r>
+                  <w:rPr>
+                    <w:rFonts w:ascii="Cambria Math" w:hAnsi="Cambria Math"/>
+                    <w:sz w:val="32"/>
+                  </w:rPr>
+                  <m:t>2</m:t>
+                </m:r>
+              </m:oMath>
+            </m:oMathPara>
+          </w:p>
+        </w:tc>
+      </w:tr>
+      <w:tr>
+        <w:trPr>
+          <w:trHeight w:val="1074"/>
+          <w:jc w:val="center"/>
+        </w:trPr>
+        <w:tc>
+          <w:tcPr>
+            <w:tcW w:w="1619" w:type="dxa"/>
+            <w:vMerge/>
+            <w:vAlign w:val="center"/>
+          </w:tcPr>
+          <w:p>
+            <w:pPr>
+              <w:jc w:val="center"/>
+              <w:rPr>
+                <w:rFonts w:eastAsiaTheme="minorEastAsia"/>
+                <w:sz w:val="32"/>
+              </w:rPr>
+            </w:pPr>
+          </w:p>
+        </w:tc>
+        <w:tc>
+          <w:tcPr>
+            <w:tcW w:w="1553" w:type="dxa"/>
+            <w:vAlign w:val="center"/>
+          </w:tcPr>
+          <w:p>
+            <w:pPr>
+              <w:jc w:val="center"/>
+              <w:rPr>
+                <w:rFonts w:eastAsiaTheme="minorEastAsia"/>
+                <w:sz w:val="32"/>
+              </w:rPr>
+            </w:pPr>
+            <m:oMathPara>
+              <m:oMath>
+                <m:r>
+                  <w:rPr>
+                    <w:rFonts w:ascii="Cambria Math" w:hAnsi="Cambria Math"/>
+                    <w:sz w:val="32"/>
+                  </w:rPr>
+                  <m:t>48</m:t>
+                </m:r>
+                <m:r>
+                  <w:rPr>
+                    <w:rFonts w:ascii="Cambria Math" w:hAnsi="Cambria Math"/>
+                    <w:sz w:val="32"/>
+                  </w:rPr>
+                  <m:t xml:space="preserve">g de </m:t>
+                </m:r>
+                <m:r>
+                  <w:rPr>
+                    <w:rFonts w:ascii="Cambria Math" w:hAnsi="Cambria Math"/>
+                    <w:sz w:val="32"/>
+                  </w:rPr>
+                  <m:t>O</m:t>
+                </m:r>
+              </m:oMath>
+            </m:oMathPara>
+          </w:p>
+        </w:tc>
+        <w:tc>
+          <w:tcPr>
+            <w:tcW w:w="2294" w:type="dxa"/>
+            <w:vAlign w:val="center"/>
+          </w:tcPr>
+          <w:p>
+            <w:pPr>
+              <w:jc w:val="center"/>
+              <w:rPr>
+                <w:rFonts w:eastAsiaTheme="minorEastAsia"/>
+                <w:sz w:val="32"/>
+              </w:rPr>
+            </w:pPr>
+            <m:oMath>
+              <m:r>
+                <w:rPr>
+                  <w:rFonts w:ascii="Cambria Math" w:hAnsi="Cambria Math"/>
+                  <w:sz w:val="32"/>
+                </w:rPr>
+                <m:t>S</m:t>
+              </m:r>
+              <m:sSub>
+                <m:sSubPr>
+                  <m:ctrlPr>
+                    <w:rPr>
+                      <w:rFonts w:ascii="Cambria Math" w:hAnsi="Cambria Math"/>
+                      <w:i/>
+                      <w:sz w:val="32"/>
+                    </w:rPr>
+                  </m:ctrlPr>
+                </m:sSubPr>
+                <m:e>
+                  <m:r>
+                    <w:rPr>
+                      <w:rFonts w:ascii="Cambria Math" w:hAnsi="Cambria Math"/>
+                      <w:sz w:val="32"/>
+                    </w:rPr>
+                    <m:t>O</m:t>
+                  </m:r>
+                </m:e>
+                <m:sub>
+                  <m:r>
+                    <w:rPr>
+                      <w:rFonts w:ascii="Cambria Math" w:hAnsi="Cambria Math"/>
+                      <w:sz w:val="32"/>
+                    </w:rPr>
+                    <m:t>c</m:t>
+                  </m:r>
+                </m:sub>
+              </m:sSub>
+            </m:oMath>
+            <w:r>
+              <w:rPr>
+                <w:rFonts w:eastAsiaTheme="minorEastAsia"/>
+                <w:sz w:val="32"/>
+              </w:rPr>
+              <w:t xml:space="preserve">  -&gt;</w:t>
+            </w:r>
+            <w:r>
+              <w:rPr>
+                <w:rFonts w:eastAsiaTheme="minorEastAsia"/>
+                <w:sz w:val="32"/>
+              </w:rPr>
+              <w:t xml:space="preserve"> </w:t>
+            </w:r>
+            <m:oMath>
+              <m:r>
+                <w:rPr>
+                  <w:rFonts w:ascii="Cambria Math" w:eastAsiaTheme="minorEastAsia" w:hAnsi="Cambria Math"/>
+                  <w:sz w:val="32"/>
+                </w:rPr>
+                <m:t>S</m:t>
+              </m:r>
+              <m:sSub>
+                <m:sSubPr>
+                  <m:ctrlPr>
+                    <w:rPr>
+                      <w:rFonts w:ascii="Cambria Math" w:eastAsiaTheme="minorEastAsia" w:hAnsi="Cambria Math"/>
+                      <w:i/>
+                      <w:sz w:val="32"/>
+                    </w:rPr>
+                  </m:ctrlPr>
+                </m:sSubPr>
+                <m:e>
+                  <m:r>
+                    <w:rPr>
+                      <w:rFonts w:ascii="Cambria Math" w:eastAsiaTheme="minorEastAsia" w:hAnsi="Cambria Math"/>
+                      <w:sz w:val="32"/>
+                    </w:rPr>
+                    <m:t>O</m:t>
+                  </m:r>
+                </m:e>
+                <m:sub>
+                  <m:r>
+                    <w:rPr>
+                      <w:rFonts w:ascii="Cambria Math" w:eastAsiaTheme="minorEastAsia" w:hAnsi="Cambria Math"/>
+                      <w:sz w:val="32"/>
+                    </w:rPr>
+                    <m:t>3</m:t>
+                  </m:r>
+                </m:sub>
+              </m:sSub>
+            </m:oMath>
+          </w:p>
+        </w:tc>
+        <w:tc>
+          <w:tcPr>
+            <w:tcW w:w="3395" w:type="dxa"/>
+          </w:tcPr>
+          <w:p>
+            <w:pPr>
+              <w:jc w:val="center"/>
+              <w:rPr>
+                <w:rFonts w:ascii="Calibri" w:eastAsia="Calibri" w:hAnsi="Calibri" w:cs="Times New Roman"/>
+                <w:sz w:val="32"/>
+              </w:rPr>
+            </w:pPr>
+            <m:oMathPara>
+              <m:oMath>
+                <m:r>
+                  <w:rPr>
+                    <w:rFonts w:ascii="Cambria Math" w:hAnsi="Cambria Math"/>
+                    <w:sz w:val="32"/>
+                  </w:rPr>
+                  <m:t>c=</m:t>
+                </m:r>
+                <m:f>
+                  <m:fPr>
+                    <m:ctrlPr>
+                      <w:rPr>
+                        <w:rFonts w:ascii="Cambria Math" w:hAnsi="Cambria Math"/>
+                        <w:i/>
+                        <w:sz w:val="32"/>
+                      </w:rPr>
+                    </m:ctrlPr>
+                  </m:fPr>
+                  <m:num>
+                    <m:r>
+                      <w:rPr>
+                        <w:rFonts w:ascii="Cambria Math" w:hAnsi="Cambria Math"/>
+                        <w:sz w:val="32"/>
+                      </w:rPr>
+                      <m:t>48</m:t>
+                    </m:r>
+                    <m:r>
+                      <w:rPr>
+                        <w:rFonts w:ascii="Cambria Math" w:hAnsi="Cambria Math"/>
+                        <w:sz w:val="32"/>
+                      </w:rPr>
+                      <m:t>g de O</m:t>
+                    </m:r>
+                  </m:num>
+                  <m:den>
+                    <m:r>
+                      <w:rPr>
+                        <w:rFonts w:ascii="Cambria Math" w:hAnsi="Cambria Math"/>
+                        <w:sz w:val="32"/>
+                      </w:rPr>
+                      <m:t>16g de O</m:t>
+                    </m:r>
+                  </m:den>
+                </m:f>
+                <m:r>
+                  <w:rPr>
+                    <w:rFonts w:ascii="Cambria Math" w:hAnsi="Cambria Math"/>
+                    <w:sz w:val="32"/>
+                  </w:rPr>
+                  <m:t>=</m:t>
+                </m:r>
+                <m:r>
+                  <w:rPr>
+                    <w:rFonts w:ascii="Cambria Math" w:hAnsi="Cambria Math"/>
+                    <w:sz w:val="32"/>
+                  </w:rPr>
+                  <m:t>3</m:t>
+                </m:r>
+              </m:oMath>
+            </m:oMathPara>
+          </w:p>
+        </w:tc>
+      </w:tr>
+    </w:tbl>
+    <w:p>
+      <w:pPr>
+        <w:rPr>
+          <w:rFonts w:eastAsiaTheme="minorEastAsia"/>
+          <w:sz w:val="28"/>
+        </w:rPr>
+      </w:pPr>
+    </w:p>
+    <w:p>
+      <w:pPr>
+        <w:rPr>
+          <w:rFonts w:eastAsiaTheme="minorEastAsia"/>
+          <w:sz w:val="28"/>
+        </w:rPr>
+      </w:pPr>
+      <m:oMathPara>
+        <m:oMath>
+          <m:f>
+            <m:fPr>
+              <m:ctrlPr>
+                <w:rPr>
+                  <w:rFonts w:ascii="Cambria Math" w:hAnsi="Cambria Math"/>
+                  <w:i/>
+                  <w:sz w:val="28"/>
+                  <w:highlight w:val="green"/>
+                </w:rPr>
+              </m:ctrlPr>
+            </m:fPr>
+            <m:num>
+              <m:r>
+                <w:rPr>
+                  <w:rFonts w:ascii="Cambria Math" w:hAnsi="Cambria Math"/>
+                  <w:sz w:val="28"/>
+                  <w:highlight w:val="green"/>
+                </w:rPr>
+                <m:t xml:space="preserve">cantidad a comparar en </m:t>
+              </m:r>
+              <m:r>
+                <w:rPr>
+                  <w:rFonts w:ascii="Cambria Math" w:hAnsi="Cambria Math"/>
+                  <w:sz w:val="28"/>
+                  <w:highlight w:val="green"/>
+                </w:rPr>
+                <m:t>g de</m:t>
+              </m:r>
+              <m:r>
+                <w:rPr>
+                  <w:rFonts w:ascii="Cambria Math" w:hAnsi="Cambria Math"/>
+                  <w:sz w:val="28"/>
+                  <w:highlight w:val="green"/>
+                </w:rPr>
+                <m:t>l elemento</m:t>
+              </m:r>
+            </m:num>
+            <m:den>
+              <m:r>
+                <w:rPr>
+                  <w:rFonts w:ascii="Cambria Math" w:hAnsi="Cambria Math"/>
+                  <w:sz w:val="28"/>
+                  <w:highlight w:val="green"/>
+                </w:rPr>
+                <m:t>menor cantidad en</m:t>
+              </m:r>
+              <m:f>
+                <m:fPr>
+                  <m:ctrlPr>
+                    <w:rPr>
+                      <w:rFonts w:ascii="Cambria Math" w:hAnsi="Cambria Math"/>
+                      <w:i/>
+                      <w:sz w:val="28"/>
+                      <w:highlight w:val="green"/>
+                    </w:rPr>
+                  </m:ctrlPr>
+                </m:fPr>
+                <m:num>
+                  <m:r>
+                    <w:rPr>
+                      <w:rFonts w:ascii="Cambria Math" w:hAnsi="Cambria Math"/>
+                      <w:sz w:val="28"/>
+                      <w:highlight w:val="green"/>
+                    </w:rPr>
+                    <m:t>g</m:t>
+                  </m:r>
+                </m:num>
+                <m:den>
+                  <m:r>
+                    <w:rPr>
+                      <w:rFonts w:ascii="Cambria Math" w:hAnsi="Cambria Math"/>
+                      <w:sz w:val="28"/>
+                      <w:highlight w:val="green"/>
+                    </w:rPr>
+                    <m:t>mol</m:t>
+                  </m:r>
+                </m:den>
+              </m:f>
+              <m:r>
+                <w:rPr>
+                  <w:rFonts w:ascii="Cambria Math" w:hAnsi="Cambria Math"/>
+                  <w:sz w:val="28"/>
+                  <w:highlight w:val="green"/>
+                </w:rPr>
+                <m:t>de</m:t>
+              </m:r>
+              <m:r>
+                <w:rPr>
+                  <w:rFonts w:ascii="Cambria Math" w:hAnsi="Cambria Math"/>
+                  <w:sz w:val="28"/>
+                  <w:highlight w:val="green"/>
+                </w:rPr>
+                <m:t>l elemento</m:t>
+              </m:r>
+            </m:den>
+          </m:f>
+          <m:r>
+            <w:rPr>
+              <w:rFonts w:ascii="Cambria Math" w:hAnsi="Cambria Math"/>
+              <w:sz w:val="28"/>
+              <w:highlight w:val="green"/>
+            </w:rPr>
+            <m:t>=</m:t>
+          </m:r>
+          <m:r>
+            <w:rPr>
+              <w:rFonts w:ascii="Cambria Math" w:hAnsi="Cambria Math"/>
+              <w:sz w:val="28"/>
+              <w:highlight w:val="green"/>
+            </w:rPr>
+            <m:t>numero de moles</m:t>
+          </m:r>
+        </m:oMath>
+      </m:oMathPara>
+    </w:p>
+    <w:p>
+      <w:pPr>
+        <w:rPr>
+          <w:rFonts w:eastAsiaTheme="minorEastAsia"/>
+          <w:sz w:val="36"/>
+          <w:u w:val="single"/>
+        </w:rPr>
+      </w:pPr>
+      <w:r>
+        <w:rPr>
+          <w:rFonts w:eastAsiaTheme="minorEastAsia"/>
+          <w:sz w:val="36"/>
+          <w:u w:val="single"/>
+        </w:rPr>
+        <w:br w:type="page"/>
+      </w:r>
+    </w:p>
+    <w:p>
+      <w:pPr>
+        <w:rPr>
+          <w:rFonts w:eastAsiaTheme="minorEastAsia"/>
+          <w:sz w:val="36"/>
+          <w:u w:val="single"/>
+        </w:rPr>
+      </w:pPr>
+      <w:r>
+        <w:rPr>
+          <w:rFonts w:eastAsiaTheme="minorEastAsia"/>
+          <w:sz w:val="36"/>
+          <w:u w:val="single"/>
+        </w:rPr>
+        <w:lastRenderedPageBreak/>
+        <w:t>Composición centesimal -&gt; % de cada elemento:</w:t>
+      </w:r>
+    </w:p>
+    <w:p>
+      <w:pPr>
+        <w:rPr>
+          <w:rFonts w:eastAsiaTheme="minorEastAsia"/>
+          <w:sz w:val="32"/>
+        </w:rPr>
+      </w:pPr>
+      <w:r>
+        <w:rPr>
+          <w:rFonts w:eastAsiaTheme="minorEastAsia"/>
+          <w:sz w:val="32"/>
+        </w:rPr>
+        <w:t>Dada la masa molar de un</w:t>
+      </w:r>
+      <w:r>
+        <w:rPr>
+          <w:rFonts w:eastAsiaTheme="minorEastAsia"/>
+          <w:sz w:val="32"/>
+        </w:rPr>
+        <w:t xml:space="preserve">a sustancia en </w:t>
+      </w:r>
+      <m:oMath>
+        <m:f>
+          <m:fPr>
+            <m:ctrlPr>
+              <w:rPr>
+                <w:rFonts w:ascii="Cambria Math" w:eastAsiaTheme="minorEastAsia" w:hAnsi="Cambria Math"/>
+                <w:i/>
+                <w:sz w:val="32"/>
+              </w:rPr>
+            </m:ctrlPr>
+          </m:fPr>
+          <m:num>
+            <m:r>
+              <w:rPr>
+                <w:rFonts w:ascii="Cambria Math" w:eastAsiaTheme="minorEastAsia" w:hAnsi="Cambria Math"/>
+                <w:sz w:val="32"/>
+              </w:rPr>
+              <m:t>g</m:t>
+            </m:r>
+          </m:num>
+          <m:den>
+            <m:r>
+              <w:rPr>
+                <w:rFonts w:ascii="Cambria Math" w:eastAsiaTheme="minorEastAsia" w:hAnsi="Cambria Math"/>
+                <w:sz w:val="32"/>
+              </w:rPr>
+              <m:t>mol</m:t>
+            </m:r>
+          </m:den>
+        </m:f>
+      </m:oMath>
+      <w:r>
+        <w:rPr>
+          <w:rFonts w:eastAsiaTheme="minorEastAsia"/>
+          <w:sz w:val="32"/>
+        </w:rPr>
+        <w:t xml:space="preserve">  , suponemos 1</w:t>
+      </w:r>
+      <w:r>
+        <w:rPr>
+          <w:rFonts w:eastAsiaTheme="minorEastAsia"/>
+          <w:sz w:val="32"/>
+        </w:rPr>
+        <w:t xml:space="preserve"> mol</w:t>
+      </w:r>
+      <w:r>
+        <w:rPr>
+          <w:rFonts w:eastAsiaTheme="minorEastAsia"/>
+          <w:sz w:val="32"/>
+        </w:rPr>
+        <w:t xml:space="preserve"> de la sustancia y realizamos una regla de 3. Por ejemplo: </w:t>
+      </w:r>
+      <m:oMath>
+        <m:r>
+          <w:rPr>
+            <w:rFonts w:ascii="Cambria Math" w:eastAsiaTheme="minorEastAsia" w:hAnsi="Cambria Math"/>
+            <w:sz w:val="32"/>
+          </w:rPr>
+          <m:t>HN</m:t>
+        </m:r>
+        <m:sSub>
+          <m:sSubPr>
+            <m:ctrlPr>
+              <w:rPr>
+                <w:rFonts w:ascii="Cambria Math" w:eastAsiaTheme="minorEastAsia" w:hAnsi="Cambria Math"/>
+                <w:i/>
+                <w:sz w:val="32"/>
+              </w:rPr>
+            </m:ctrlPr>
+          </m:sSubPr>
+          <m:e>
+            <m:r>
+              <w:rPr>
+                <w:rFonts w:ascii="Cambria Math" w:eastAsiaTheme="minorEastAsia" w:hAnsi="Cambria Math"/>
+                <w:sz w:val="32"/>
+              </w:rPr>
+              <m:t>O</m:t>
+            </m:r>
+          </m:e>
+          <m:sub>
+            <m:r>
+              <w:rPr>
+                <w:rFonts w:ascii="Cambria Math" w:eastAsiaTheme="minorEastAsia" w:hAnsi="Cambria Math"/>
+                <w:sz w:val="32"/>
+              </w:rPr>
+              <m:t>3</m:t>
+            </m:r>
+          </m:sub>
+        </m:sSub>
+      </m:oMath>
+    </w:p>
+    <w:p>
+      <w:pPr>
+        <w:rPr>
+          <w:rFonts w:eastAsiaTheme="minorEastAsia"/>
+          <w:sz w:val="32"/>
+        </w:rPr>
+      </w:pPr>
+      <w:r>
+        <w:rPr>
+          <w:rFonts w:eastAsiaTheme="minorEastAsia"/>
+          <w:sz w:val="32"/>
+        </w:rPr>
+        <w:t>Masa molar (n) = (1·1) + (1·14) + (3·16) = 63</w:t>
+      </w:r>
+      <m:oMath>
+        <m:f>
+          <m:fPr>
+            <m:ctrlPr>
+              <w:rPr>
+                <w:rFonts w:ascii="Cambria Math" w:eastAsiaTheme="minorEastAsia" w:hAnsi="Cambria Math"/>
+                <w:i/>
+                <w:sz w:val="32"/>
+              </w:rPr>
+            </m:ctrlPr>
+          </m:fPr>
+          <m:num>
+            <m:r>
+              <w:rPr>
+                <w:rFonts w:ascii="Cambria Math" w:eastAsiaTheme="minorEastAsia" w:hAnsi="Cambria Math"/>
+                <w:sz w:val="32"/>
+              </w:rPr>
+              <m:t>g</m:t>
+            </m:r>
+          </m:num>
+          <m:den>
+            <m:r>
+              <w:rPr>
+                <w:rFonts w:ascii="Cambria Math" w:eastAsiaTheme="minorEastAsia" w:hAnsi="Cambria Math"/>
+                <w:sz w:val="32"/>
+              </w:rPr>
+              <m:t>mol</m:t>
+            </m:r>
+          </m:den>
+        </m:f>
+      </m:oMath>
+    </w:p>
+    <w:p>
+      <w:pPr>
+        <w:rPr>
+          <w:rFonts w:eastAsiaTheme="minorEastAsia"/>
+          <w:sz w:val="32"/>
+        </w:rPr>
+      </w:pPr>
+      <w:r>
+        <w:rPr>
+          <w:rFonts w:eastAsiaTheme="minorEastAsia"/>
+          <w:sz w:val="32"/>
+        </w:rPr>
+        <w:t xml:space="preserve">Suponiendo 1 mol de </w:t>
+      </w:r>
+      <m:oMath>
+        <m:r>
+          <w:rPr>
+            <w:rFonts w:ascii="Cambria Math" w:eastAsiaTheme="minorEastAsia" w:hAnsi="Cambria Math"/>
+            <w:sz w:val="32"/>
+          </w:rPr>
+          <m:t>HN</m:t>
+        </m:r>
+        <m:sSub>
+          <m:sSubPr>
+            <m:ctrlPr>
+              <w:rPr>
+                <w:rFonts w:ascii="Cambria Math" w:eastAsiaTheme="minorEastAsia" w:hAnsi="Cambria Math"/>
+                <w:i/>
+                <w:sz w:val="32"/>
+              </w:rPr>
+            </m:ctrlPr>
+          </m:sSubPr>
+          <m:e>
+            <m:r>
+              <w:rPr>
+                <w:rFonts w:ascii="Cambria Math" w:eastAsiaTheme="minorEastAsia" w:hAnsi="Cambria Math"/>
+                <w:sz w:val="32"/>
+              </w:rPr>
+              <m:t>O</m:t>
+            </m:r>
+          </m:e>
+          <m:sub>
+            <m:r>
+              <w:rPr>
+                <w:rFonts w:ascii="Cambria Math" w:eastAsiaTheme="minorEastAsia" w:hAnsi="Cambria Math"/>
+                <w:sz w:val="32"/>
+              </w:rPr>
+              <m:t>3</m:t>
+            </m:r>
+          </m:sub>
+        </m:sSub>
+      </m:oMath>
+      <w:r>
+        <w:rPr>
+          <w:rFonts w:eastAsiaTheme="minorEastAsia"/>
+          <w:sz w:val="32"/>
+        </w:rPr>
+        <w:t>: 63g</w:t>
+      </w:r>
+    </w:p>
+    <w:p>
+      <w:pPr>
+        <w:rPr>
+          <w:rFonts w:eastAsiaTheme="minorEastAsia"/>
+          <w:sz w:val="32"/>
+        </w:rPr>
+      </w:pPr>
+      <w:r>
+        <w:rPr>
+          <w:rFonts w:eastAsiaTheme="minorEastAsia"/>
+          <w:sz w:val="32"/>
+        </w:rPr>
+        <w:t>En 63</w:t>
+      </w:r>
       <w:bookmarkStart w:id="0" w:name="_GoBack"/>
       <w:bookmarkEnd w:id="0"/>
+      <w:r>
+        <w:rPr>
+          <w:rFonts w:eastAsiaTheme="minorEastAsia"/>
+          <w:sz w:val="32"/>
+        </w:rPr>
+        <w:t xml:space="preserve">g de </w:t>
+      </w:r>
+      <m:oMath>
+        <m:r>
+          <w:rPr>
+            <w:rFonts w:ascii="Cambria Math" w:eastAsiaTheme="minorEastAsia" w:hAnsi="Cambria Math"/>
+            <w:sz w:val="32"/>
+          </w:rPr>
+          <m:t>HN</m:t>
+        </m:r>
+        <m:sSub>
+          <m:sSubPr>
+            <m:ctrlPr>
+              <w:rPr>
+                <w:rFonts w:ascii="Cambria Math" w:eastAsiaTheme="minorEastAsia" w:hAnsi="Cambria Math"/>
+                <w:i/>
+                <w:sz w:val="32"/>
+              </w:rPr>
+            </m:ctrlPr>
+          </m:sSubPr>
+          <m:e>
+            <m:r>
+              <w:rPr>
+                <w:rFonts w:ascii="Cambria Math" w:eastAsiaTheme="minorEastAsia" w:hAnsi="Cambria Math"/>
+                <w:sz w:val="32"/>
+              </w:rPr>
+              <m:t>O</m:t>
+            </m:r>
+          </m:e>
+          <m:sub>
+            <m:r>
+              <w:rPr>
+                <w:rFonts w:ascii="Cambria Math" w:eastAsiaTheme="minorEastAsia" w:hAnsi="Cambria Math"/>
+                <w:sz w:val="32"/>
+              </w:rPr>
+              <m:t>3</m:t>
+            </m:r>
+          </m:sub>
+        </m:sSub>
+      </m:oMath>
+      <w:r>
+        <w:rPr>
+          <w:rFonts w:eastAsiaTheme="minorEastAsia"/>
+          <w:sz w:val="32"/>
+        </w:rPr>
+        <w:t xml:space="preserve"> hay:</w:t>
+      </w:r>
+    </w:p>
+    <w:p>
+      <w:pPr>
+        <w:rPr>
+          <w:rFonts w:eastAsiaTheme="minorEastAsia"/>
+          <w:sz w:val="32"/>
+        </w:rPr>
+      </w:pPr>
+      <w:r>
+        <w:rPr>
+          <w:rFonts w:eastAsiaTheme="minorEastAsia"/>
+          <w:sz w:val="32"/>
+        </w:rPr>
+        <w:t>H: 1g de H</w:t>
+      </w:r>
+      <w:r>
+        <w:rPr>
+          <w:rFonts w:eastAsiaTheme="minorEastAsia"/>
+          <w:sz w:val="32"/>
+        </w:rPr>
+        <w:t xml:space="preserve"> </w:t>
+      </w:r>
+      <m:oMath>
+        <m:r>
+          <w:rPr>
+            <w:rFonts w:ascii="Cambria Math" w:eastAsiaTheme="minorEastAsia" w:hAnsi="Cambria Math"/>
+            <w:sz w:val="32"/>
+          </w:rPr>
+          <m:t>→</m:t>
+        </m:r>
+        <m:f>
+          <m:fPr>
+            <m:ctrlPr>
+              <w:rPr>
+                <w:rFonts w:ascii="Cambria Math" w:eastAsiaTheme="minorEastAsia" w:hAnsi="Cambria Math"/>
+                <w:i/>
+                <w:sz w:val="32"/>
+              </w:rPr>
+            </m:ctrlPr>
+          </m:fPr>
+          <m:num>
+            <m:r>
+              <w:rPr>
+                <w:rFonts w:ascii="Cambria Math" w:eastAsiaTheme="minorEastAsia" w:hAnsi="Cambria Math"/>
+                <w:sz w:val="32"/>
+              </w:rPr>
+              <m:t>63g</m:t>
+            </m:r>
+          </m:num>
+          <m:den>
+            <m:r>
+              <w:rPr>
+                <w:rFonts w:ascii="Cambria Math" w:eastAsiaTheme="minorEastAsia" w:hAnsi="Cambria Math"/>
+                <w:sz w:val="32"/>
+              </w:rPr>
+              <m:t>100g</m:t>
+            </m:r>
+          </m:den>
+        </m:f>
+        <m:r>
+          <w:rPr>
+            <w:rFonts w:ascii="Cambria Math" w:eastAsiaTheme="minorEastAsia" w:hAnsi="Cambria Math"/>
+            <w:sz w:val="32"/>
+          </w:rPr>
+          <m:t>=</m:t>
+        </m:r>
+        <m:f>
+          <m:fPr>
+            <m:ctrlPr>
+              <w:rPr>
+                <w:rFonts w:ascii="Cambria Math" w:eastAsiaTheme="minorEastAsia" w:hAnsi="Cambria Math"/>
+                <w:i/>
+                <w:sz w:val="32"/>
+              </w:rPr>
+            </m:ctrlPr>
+          </m:fPr>
+          <m:num>
+            <m:r>
+              <w:rPr>
+                <w:rFonts w:ascii="Cambria Math" w:eastAsiaTheme="minorEastAsia" w:hAnsi="Cambria Math"/>
+                <w:sz w:val="32"/>
+              </w:rPr>
+              <m:t>1gH</m:t>
+            </m:r>
+          </m:num>
+          <m:den>
+            <m:r>
+              <w:rPr>
+                <w:rFonts w:ascii="Cambria Math" w:eastAsiaTheme="minorEastAsia" w:hAnsi="Cambria Math"/>
+                <w:sz w:val="32"/>
+              </w:rPr>
+              <m:t>x</m:t>
+            </m:r>
+          </m:den>
+        </m:f>
+        <m:r>
+          <w:rPr>
+            <w:rFonts w:ascii="Cambria Math" w:eastAsiaTheme="minorEastAsia" w:hAnsi="Cambria Math"/>
+            <w:sz w:val="32"/>
+          </w:rPr>
+          <m:t>→x=</m:t>
+        </m:r>
+        <m:f>
+          <m:fPr>
+            <m:ctrlPr>
+              <w:rPr>
+                <w:rFonts w:ascii="Cambria Math" w:eastAsiaTheme="minorEastAsia" w:hAnsi="Cambria Math"/>
+                <w:i/>
+                <w:sz w:val="32"/>
+              </w:rPr>
+            </m:ctrlPr>
+          </m:fPr>
+          <m:num>
+            <m:r>
+              <w:rPr>
+                <w:rFonts w:ascii="Cambria Math" w:eastAsiaTheme="minorEastAsia" w:hAnsi="Cambria Math"/>
+                <w:sz w:val="32"/>
+              </w:rPr>
+              <m:t>100</m:t>
+            </m:r>
+          </m:num>
+          <m:den>
+            <m:r>
+              <w:rPr>
+                <w:rFonts w:ascii="Cambria Math" w:eastAsiaTheme="minorEastAsia" w:hAnsi="Cambria Math"/>
+                <w:sz w:val="32"/>
+              </w:rPr>
+              <m:t>63</m:t>
+            </m:r>
+          </m:den>
+        </m:f>
+        <m:r>
+          <w:rPr>
+            <w:rFonts w:ascii="Cambria Math" w:eastAsiaTheme="minorEastAsia" w:hAnsi="Cambria Math"/>
+            <w:sz w:val="32"/>
+          </w:rPr>
+          <m:t>=1,59%</m:t>
+        </m:r>
+      </m:oMath>
+    </w:p>
+    <w:p>
+      <w:pPr>
+        <w:rPr>
+          <w:rFonts w:eastAsiaTheme="minorEastAsia"/>
+          <w:sz w:val="32"/>
+        </w:rPr>
+      </w:pPr>
+      <w:r>
+        <w:rPr>
+          <w:rFonts w:eastAsiaTheme="minorEastAsia"/>
+          <w:sz w:val="32"/>
+        </w:rPr>
+        <w:t>N: 14g de N</w:t>
+      </w:r>
+      <m:oMath>
+        <m:r>
+          <w:rPr>
+            <w:rFonts w:ascii="Cambria Math" w:eastAsiaTheme="minorEastAsia" w:hAnsi="Cambria Math"/>
+            <w:sz w:val="32"/>
+          </w:rPr>
+          <m:t>→</m:t>
+        </m:r>
+        <m:f>
+          <m:fPr>
+            <m:ctrlPr>
+              <w:rPr>
+                <w:rFonts w:ascii="Cambria Math" w:eastAsiaTheme="minorEastAsia" w:hAnsi="Cambria Math"/>
+                <w:i/>
+                <w:sz w:val="32"/>
+              </w:rPr>
+            </m:ctrlPr>
+          </m:fPr>
+          <m:num>
+            <m:r>
+              <w:rPr>
+                <w:rFonts w:ascii="Cambria Math" w:eastAsiaTheme="minorEastAsia" w:hAnsi="Cambria Math"/>
+                <w:sz w:val="32"/>
+              </w:rPr>
+              <m:t>63g</m:t>
+            </m:r>
+          </m:num>
+          <m:den>
+            <m:r>
+              <w:rPr>
+                <w:rFonts w:ascii="Cambria Math" w:eastAsiaTheme="minorEastAsia" w:hAnsi="Cambria Math"/>
+                <w:sz w:val="32"/>
+              </w:rPr>
+              <m:t>100g</m:t>
+            </m:r>
+          </m:den>
+        </m:f>
+        <m:r>
+          <w:rPr>
+            <w:rFonts w:ascii="Cambria Math" w:eastAsiaTheme="minorEastAsia" w:hAnsi="Cambria Math"/>
+            <w:sz w:val="32"/>
+          </w:rPr>
+          <m:t>=</m:t>
+        </m:r>
+        <m:f>
+          <m:fPr>
+            <m:ctrlPr>
+              <w:rPr>
+                <w:rFonts w:ascii="Cambria Math" w:eastAsiaTheme="minorEastAsia" w:hAnsi="Cambria Math"/>
+                <w:i/>
+                <w:sz w:val="32"/>
+              </w:rPr>
+            </m:ctrlPr>
+          </m:fPr>
+          <m:num>
+            <m:r>
+              <w:rPr>
+                <w:rFonts w:ascii="Cambria Math" w:eastAsiaTheme="minorEastAsia" w:hAnsi="Cambria Math"/>
+                <w:sz w:val="32"/>
+              </w:rPr>
+              <m:t>14g</m:t>
+            </m:r>
+          </m:num>
+          <m:den>
+            <m:r>
+              <w:rPr>
+                <w:rFonts w:ascii="Cambria Math" w:eastAsiaTheme="minorEastAsia" w:hAnsi="Cambria Math"/>
+                <w:sz w:val="32"/>
+              </w:rPr>
+              <m:t>y</m:t>
+            </m:r>
+          </m:den>
+        </m:f>
+        <m:r>
+          <w:rPr>
+            <w:rFonts w:ascii="Cambria Math" w:eastAsiaTheme="minorEastAsia" w:hAnsi="Cambria Math"/>
+            <w:sz w:val="32"/>
+          </w:rPr>
+          <m:t>→y=</m:t>
+        </m:r>
+        <m:f>
+          <m:fPr>
+            <m:ctrlPr>
+              <w:rPr>
+                <w:rFonts w:ascii="Cambria Math" w:eastAsiaTheme="minorEastAsia" w:hAnsi="Cambria Math"/>
+                <w:i/>
+                <w:sz w:val="32"/>
+              </w:rPr>
+            </m:ctrlPr>
+          </m:fPr>
+          <m:num>
+            <m:r>
+              <w:rPr>
+                <w:rFonts w:ascii="Cambria Math" w:eastAsiaTheme="minorEastAsia" w:hAnsi="Cambria Math"/>
+                <w:sz w:val="32"/>
+              </w:rPr>
+              <m:t>1400</m:t>
+            </m:r>
+          </m:num>
+          <m:den>
+            <m:r>
+              <w:rPr>
+                <w:rFonts w:ascii="Cambria Math" w:eastAsiaTheme="minorEastAsia" w:hAnsi="Cambria Math"/>
+                <w:sz w:val="32"/>
+              </w:rPr>
+              <m:t>63</m:t>
+            </m:r>
+          </m:den>
+        </m:f>
+        <m:r>
+          <w:rPr>
+            <w:rFonts w:ascii="Cambria Math" w:eastAsiaTheme="minorEastAsia" w:hAnsi="Cambria Math"/>
+            <w:sz w:val="32"/>
+          </w:rPr>
+          <m:t>=22,2%</m:t>
+        </m:r>
+      </m:oMath>
+    </w:p>
+    <w:p>
+      <w:pPr>
+        <w:rPr>
+          <w:rFonts w:eastAsiaTheme="minorEastAsia"/>
+          <w:sz w:val="32"/>
+        </w:rPr>
+      </w:pPr>
+      <w:r>
+        <w:rPr>
+          <w:rFonts w:eastAsiaTheme="minorEastAsia"/>
+          <w:sz w:val="32"/>
+        </w:rPr>
+        <w:t>O: 48g de O</w:t>
+      </w:r>
+      <m:oMath>
+        <m:r>
+          <w:rPr>
+            <w:rFonts w:ascii="Cambria Math" w:eastAsiaTheme="minorEastAsia" w:hAnsi="Cambria Math"/>
+            <w:sz w:val="32"/>
+          </w:rPr>
+          <m:t>→</m:t>
+        </m:r>
+        <m:f>
+          <m:fPr>
+            <m:ctrlPr>
+              <w:rPr>
+                <w:rFonts w:ascii="Cambria Math" w:eastAsiaTheme="minorEastAsia" w:hAnsi="Cambria Math"/>
+                <w:i/>
+                <w:sz w:val="32"/>
+              </w:rPr>
+            </m:ctrlPr>
+          </m:fPr>
+          <m:num>
+            <m:r>
+              <w:rPr>
+                <w:rFonts w:ascii="Cambria Math" w:eastAsiaTheme="minorEastAsia" w:hAnsi="Cambria Math"/>
+                <w:sz w:val="32"/>
+              </w:rPr>
+              <m:t>63g</m:t>
+            </m:r>
+          </m:num>
+          <m:den>
+            <m:r>
+              <w:rPr>
+                <w:rFonts w:ascii="Cambria Math" w:eastAsiaTheme="minorEastAsia" w:hAnsi="Cambria Math"/>
+                <w:sz w:val="32"/>
+              </w:rPr>
+              <m:t>100g</m:t>
+            </m:r>
+          </m:den>
+        </m:f>
+        <m:r>
+          <w:rPr>
+            <w:rFonts w:ascii="Cambria Math" w:eastAsiaTheme="minorEastAsia" w:hAnsi="Cambria Math"/>
+            <w:sz w:val="32"/>
+          </w:rPr>
+          <m:t>=</m:t>
+        </m:r>
+        <m:f>
+          <m:fPr>
+            <m:ctrlPr>
+              <w:rPr>
+                <w:rFonts w:ascii="Cambria Math" w:eastAsiaTheme="minorEastAsia" w:hAnsi="Cambria Math"/>
+                <w:i/>
+                <w:sz w:val="32"/>
+              </w:rPr>
+            </m:ctrlPr>
+          </m:fPr>
+          <m:num>
+            <m:r>
+              <w:rPr>
+                <w:rFonts w:ascii="Cambria Math" w:eastAsiaTheme="minorEastAsia" w:hAnsi="Cambria Math"/>
+                <w:sz w:val="32"/>
+              </w:rPr>
+              <m:t>48g</m:t>
+            </m:r>
+          </m:num>
+          <m:den>
+            <m:r>
+              <w:rPr>
+                <w:rFonts w:ascii="Cambria Math" w:eastAsiaTheme="minorEastAsia" w:hAnsi="Cambria Math"/>
+                <w:sz w:val="32"/>
+              </w:rPr>
+              <m:t>z</m:t>
+            </m:r>
+          </m:den>
+        </m:f>
+        <m:r>
+          <w:rPr>
+            <w:rFonts w:ascii="Cambria Math" w:eastAsiaTheme="minorEastAsia" w:hAnsi="Cambria Math"/>
+            <w:sz w:val="32"/>
+          </w:rPr>
+          <m:t>→z=</m:t>
+        </m:r>
+        <m:f>
+          <m:fPr>
+            <m:ctrlPr>
+              <w:rPr>
+                <w:rFonts w:ascii="Cambria Math" w:eastAsiaTheme="minorEastAsia" w:hAnsi="Cambria Math"/>
+                <w:i/>
+                <w:sz w:val="32"/>
+              </w:rPr>
+            </m:ctrlPr>
+          </m:fPr>
+          <m:num>
+            <m:r>
+              <w:rPr>
+                <w:rFonts w:ascii="Cambria Math" w:eastAsiaTheme="minorEastAsia" w:hAnsi="Cambria Math"/>
+                <w:sz w:val="32"/>
+              </w:rPr>
+              <m:t>4800</m:t>
+            </m:r>
+          </m:num>
+          <m:den>
+            <m:r>
+              <w:rPr>
+                <w:rFonts w:ascii="Cambria Math" w:eastAsiaTheme="minorEastAsia" w:hAnsi="Cambria Math"/>
+                <w:sz w:val="32"/>
+              </w:rPr>
+              <m:t>63</m:t>
+            </m:r>
+          </m:den>
+        </m:f>
+        <m:r>
+          <w:rPr>
+            <w:rFonts w:ascii="Cambria Math" w:eastAsiaTheme="minorEastAsia" w:hAnsi="Cambria Math"/>
+            <w:sz w:val="32"/>
+          </w:rPr>
+          <m:t>=76,21%</m:t>
+        </m:r>
+        <m:r>
+          <w:rPr>
+            <w:rFonts w:ascii="Cambria Math" w:eastAsiaTheme="minorEastAsia" w:hAnsi="Cambria Math"/>
+            <w:sz w:val="32"/>
+          </w:rPr>
+          <m:t>=100%-</m:t>
+        </m:r>
+        <m:d>
+          <m:dPr>
+            <m:ctrlPr>
+              <w:rPr>
+                <w:rFonts w:ascii="Cambria Math" w:eastAsiaTheme="minorEastAsia" w:hAnsi="Cambria Math"/>
+                <w:i/>
+                <w:sz w:val="32"/>
+              </w:rPr>
+            </m:ctrlPr>
+          </m:dPr>
+          <m:e>
+            <m:r>
+              <w:rPr>
+                <w:rFonts w:ascii="Cambria Math" w:eastAsiaTheme="minorEastAsia" w:hAnsi="Cambria Math"/>
+                <w:sz w:val="32"/>
+              </w:rPr>
+              <m:t>1,59%+22,2%</m:t>
+            </m:r>
+          </m:e>
+        </m:d>
+        <m:r>
+          <w:rPr>
+            <w:rFonts w:ascii="Cambria Math" w:eastAsiaTheme="minorEastAsia" w:hAnsi="Cambria Math"/>
+            <w:sz w:val="32"/>
+          </w:rPr>
+          <m:t xml:space="preserve"> </m:t>
+        </m:r>
+      </m:oMath>
+    </w:p>
+    <w:p>
+      <w:pPr>
+        <w:ind w:firstLine="709"/>
+        <w:rPr>
+          <w:rFonts w:eastAsiaTheme="minorEastAsia"/>
+          <w:sz w:val="32"/>
+        </w:rPr>
+      </w:pPr>
     </w:p>
     <w:sectPr>
       <w:pgSz w:w="11906" w:h="16838"/>
@@ -253,6 +2448,102 @@
 <file path=word/numbering.xml><?xml version="1.0" encoding="utf-8"?>
 <w:numbering xmlns:wpc="http://schemas.microsoft.com/office/word/2010/wordprocessingCanvas" xmlns:cx="http://schemas.microsoft.com/office/drawing/2014/chartex" xmlns:cx1="http://schemas.microsoft.com/office/drawing/2015/9/8/chartex" xmlns:cx2="http://schemas.microsoft.com/office/drawing/2015/10/21/chartex" xmlns:cx3="http://schemas.microsoft.com/office/drawing/2016/5/9/chartex" xmlns:cx4="http://schemas.microsoft.com/office/drawing/2016/5/10/chartex" xmlns:cx5="http://schemas.microsoft.com/office/drawing/2016/5/11/chartex" xmlns:cx6="http://schemas.microsoft.com/office/drawing/2016/5/12/chartex" xmlns:cx7="http://schemas.microsoft.com/office/drawing/2016/5/13/chartex" xmlns:cx8="http://schemas.microsoft.com/office/drawing/2016/5/14/chartex" xmlns:mc="http://schemas.openxmlformats.org/markup-compatibility/2006" xmlns:aink="http://schemas.microsoft.com/office/drawing/2016/ink" xmlns:am3d="http://schemas.microsoft.com/office/drawing/2017/model3d" xmlns:o="urn:schemas-microsoft-com:office:office" xmlns:r="http://schemas.openxmlformats.org/officeDocument/2006/relationships" xmlns:m="http://schemas.openxmlformats.org/officeDocument/2006/math" xmlns:v="urn:schemas-microsoft-com:vml" xmlns:wp14="http://schemas.microsoft.com/office/word/2010/wordprocessingDrawing" xmlns:wp="http://schemas.openxmlformats.org/drawingml/2006/wordprocessingDrawing" xmlns:w10="urn:schemas-microsoft-com:office:word" xmlns:w="http://schemas.openxmlformats.org/wordprocessingml/2006/main" xmlns:w14="http://schemas.microsoft.com/office/word/2010/wordml" xmlns:w15="http://schemas.microsoft.com/office/word/2012/wordml" xmlns:w16cid="http://schemas.microsoft.com/office/word/2016/wordml/cid" xmlns:w16se="http://schemas.microsoft.com/office/word/2015/wordml/symex" xmlns:wpg="http://schemas.microsoft.com/office/word/2010/wordprocessingGroup" xmlns:wpi="http://schemas.microsoft.com/office/word/2010/wordprocessingInk" xmlns:wne="http://schemas.microsoft.com/office/word/2006/wordml" xmlns:wps="http://schemas.microsoft.com/office/word/2010/wordprocessingShape" mc:Ignorable="w14 w15 w16se w16cid wp14">
   <w:abstractNum w:abstractNumId="0" w15:restartNumberingAfterBreak="0">
+    <w:nsid w:val="023B4DA2"/>
+    <w:multiLevelType w:val="hybridMultilevel"/>
+    <w:tmpl w:val="47FA934C"/>
+    <w:lvl w:ilvl="0" w:tplc="0D92D7C6">
+      <w:start w:val="1"/>
+      <w:numFmt w:val="decimal"/>
+      <w:lvlText w:val="%1"/>
+      <w:lvlJc w:val="left"/>
+      <w:pPr>
+        <w:ind w:left="720" w:hanging="360"/>
+      </w:pPr>
+      <w:rPr>
+        <w:rFonts w:hint="default"/>
+        <w:sz w:val="40"/>
+      </w:rPr>
+    </w:lvl>
+    <w:lvl w:ilvl="1" w:tplc="0C0A0019">
+      <w:start w:val="1"/>
+      <w:numFmt w:val="lowerLetter"/>
+      <w:lvlText w:val="%2."/>
+      <w:lvlJc w:val="left"/>
+      <w:pPr>
+        <w:ind w:left="1440" w:hanging="360"/>
+      </w:pPr>
+    </w:lvl>
+    <w:lvl w:ilvl="2" w:tplc="0C0A001B">
+      <w:start w:val="1"/>
+      <w:numFmt w:val="lowerRoman"/>
+      <w:lvlText w:val="%3."/>
+      <w:lvlJc w:val="right"/>
+      <w:pPr>
+        <w:ind w:left="2160" w:hanging="180"/>
+      </w:pPr>
+    </w:lvl>
+    <w:lvl w:ilvl="3" w:tplc="1FB00CA2">
+      <w:start w:val="2"/>
+      <w:numFmt w:val="bullet"/>
+      <w:lvlText w:val="-"/>
+      <w:lvlJc w:val="left"/>
+      <w:pPr>
+        <w:ind w:left="2880" w:hanging="360"/>
+      </w:pPr>
+      <w:rPr>
+        <w:rFonts w:ascii="Calibri" w:eastAsiaTheme="minorEastAsia" w:hAnsi="Calibri" w:cstheme="minorBidi" w:hint="default"/>
+      </w:rPr>
+    </w:lvl>
+    <w:lvl w:ilvl="4" w:tplc="45D44922">
+      <w:start w:val="2"/>
+      <w:numFmt w:val="bullet"/>
+      <w:lvlText w:val="·"/>
+      <w:lvlJc w:val="left"/>
+      <w:pPr>
+        <w:ind w:left="3600" w:hanging="360"/>
+      </w:pPr>
+      <w:rPr>
+        <w:rFonts w:ascii="Calibri" w:eastAsiaTheme="minorEastAsia" w:hAnsi="Calibri" w:cstheme="minorBidi" w:hint="default"/>
+      </w:rPr>
+    </w:lvl>
+    <w:lvl w:ilvl="5" w:tplc="0C0A001B" w:tentative="1">
+      <w:start w:val="1"/>
+      <w:numFmt w:val="lowerRoman"/>
+      <w:lvlText w:val="%6."/>
+      <w:lvlJc w:val="right"/>
+      <w:pPr>
+        <w:ind w:left="4320" w:hanging="180"/>
+      </w:pPr>
+    </w:lvl>
+    <w:lvl w:ilvl="6" w:tplc="0C0A000F" w:tentative="1">
+      <w:start w:val="1"/>
+      <w:numFmt w:val="decimal"/>
+      <w:lvlText w:val="%7."/>
+      <w:lvlJc w:val="left"/>
+      <w:pPr>
+        <w:ind w:left="5040" w:hanging="360"/>
+      </w:pPr>
+    </w:lvl>
+    <w:lvl w:ilvl="7" w:tplc="0C0A0019" w:tentative="1">
+      <w:start w:val="1"/>
+      <w:numFmt w:val="lowerLetter"/>
+      <w:lvlText w:val="%8."/>
+      <w:lvlJc w:val="left"/>
+      <w:pPr>
+        <w:ind w:left="5760" w:hanging="360"/>
+      </w:pPr>
+    </w:lvl>
+    <w:lvl w:ilvl="8" w:tplc="0C0A001B" w:tentative="1">
+      <w:start w:val="1"/>
+      <w:numFmt w:val="lowerRoman"/>
+      <w:lvlText w:val="%9."/>
+      <w:lvlJc w:val="right"/>
+      <w:pPr>
+        <w:ind w:left="6480" w:hanging="180"/>
+      </w:pPr>
+    </w:lvl>
+  </w:abstractNum>
+  <w:abstractNum w:abstractNumId="1" w15:restartNumberingAfterBreak="0">
     <w:nsid w:val="284A6A7C"/>
     <w:multiLevelType w:val="hybridMultilevel"/>
     <w:tmpl w:val="86D4010A"/>
@@ -364,10 +2655,10 @@
       </w:rPr>
     </w:lvl>
   </w:abstractNum>
-  <w:abstractNum w:abstractNumId="1" w15:restartNumberingAfterBreak="0">
+  <w:abstractNum w:abstractNumId="2" w15:restartNumberingAfterBreak="0">
     <w:nsid w:val="2FD66BCA"/>
     <w:multiLevelType w:val="hybridMultilevel"/>
-    <w:tmpl w:val="7A126132"/>
+    <w:tmpl w:val="47FA934C"/>
     <w:lvl w:ilvl="0" w:tplc="0D92D7C6">
       <w:start w:val="1"/>
       <w:numFmt w:val="decimal"/>
@@ -399,23 +2690,29 @@
         <w:ind w:left="2160" w:hanging="180"/>
       </w:pPr>
     </w:lvl>
-    <w:lvl w:ilvl="3" w:tplc="0C0A000F" w:tentative="1">
-      <w:start w:val="1"/>
-      <w:numFmt w:val="decimal"/>
-      <w:lvlText w:val="%4."/>
+    <w:lvl w:ilvl="3" w:tplc="1FB00CA2">
+      <w:start w:val="2"/>
+      <w:numFmt w:val="bullet"/>
+      <w:lvlText w:val="-"/>
       <w:lvlJc w:val="left"/>
       <w:pPr>
         <w:ind w:left="2880" w:hanging="360"/>
       </w:pPr>
-    </w:lvl>
-    <w:lvl w:ilvl="4" w:tplc="0C0A0019" w:tentative="1">
-      <w:start w:val="1"/>
-      <w:numFmt w:val="lowerLetter"/>
-      <w:lvlText w:val="%5."/>
+      <w:rPr>
+        <w:rFonts w:ascii="Calibri" w:eastAsiaTheme="minorEastAsia" w:hAnsi="Calibri" w:cstheme="minorBidi" w:hint="default"/>
+      </w:rPr>
+    </w:lvl>
+    <w:lvl w:ilvl="4" w:tplc="45D44922">
+      <w:start w:val="2"/>
+      <w:numFmt w:val="bullet"/>
+      <w:lvlText w:val="·"/>
       <w:lvlJc w:val="left"/>
       <w:pPr>
         <w:ind w:left="3600" w:hanging="360"/>
       </w:pPr>
+      <w:rPr>
+        <w:rFonts w:ascii="Calibri" w:eastAsiaTheme="minorEastAsia" w:hAnsi="Calibri" w:cstheme="minorBidi" w:hint="default"/>
+      </w:rPr>
     </w:lvl>
     <w:lvl w:ilvl="5" w:tplc="0C0A001B" w:tentative="1">
       <w:start w:val="1"/>
@@ -454,7 +2751,7 @@
       </w:pPr>
     </w:lvl>
   </w:abstractNum>
-  <w:abstractNum w:abstractNumId="2" w15:restartNumberingAfterBreak="0">
+  <w:abstractNum w:abstractNumId="3" w15:restartNumberingAfterBreak="0">
     <w:nsid w:val="379C1479"/>
     <w:multiLevelType w:val="hybridMultilevel"/>
     <w:tmpl w:val="1248CE00"/>
@@ -566,7 +2863,7 @@
       </w:rPr>
     </w:lvl>
   </w:abstractNum>
-  <w:abstractNum w:abstractNumId="3" w15:restartNumberingAfterBreak="0">
+  <w:abstractNum w:abstractNumId="4" w15:restartNumberingAfterBreak="0">
     <w:nsid w:val="3B9F73EB"/>
     <w:multiLevelType w:val="hybridMultilevel"/>
     <w:tmpl w:val="AB1240E4"/>
@@ -678,7 +2975,120 @@
       </w:rPr>
     </w:lvl>
   </w:abstractNum>
-  <w:abstractNum w:abstractNumId="4" w15:restartNumberingAfterBreak="0">
+  <w:abstractNum w:abstractNumId="5" w15:restartNumberingAfterBreak="0">
+    <w:nsid w:val="750A6017"/>
+    <w:multiLevelType w:val="hybridMultilevel"/>
+    <w:tmpl w:val="620E29A6"/>
+    <w:lvl w:ilvl="0" w:tplc="E11CB0E2">
+      <w:start w:val="2"/>
+      <w:numFmt w:val="bullet"/>
+      <w:lvlText w:val=""/>
+      <w:lvlJc w:val="left"/>
+      <w:pPr>
+        <w:ind w:left="720" w:hanging="360"/>
+      </w:pPr>
+      <w:rPr>
+        <w:rFonts w:ascii="Wingdings" w:eastAsiaTheme="minorHAnsi" w:hAnsi="Wingdings" w:cstheme="minorBidi" w:hint="default"/>
+      </w:rPr>
+    </w:lvl>
+    <w:lvl w:ilvl="1" w:tplc="0C0A0003">
+      <w:start w:val="1"/>
+      <w:numFmt w:val="bullet"/>
+      <w:lvlText w:val="o"/>
+      <w:lvlJc w:val="left"/>
+      <w:pPr>
+        <w:ind w:left="1440" w:hanging="360"/>
+      </w:pPr>
+      <w:rPr>
+        <w:rFonts w:ascii="Courier New" w:hAnsi="Courier New" w:cs="Courier New" w:hint="default"/>
+      </w:rPr>
+    </w:lvl>
+    <w:lvl w:ilvl="2" w:tplc="0C0A0005">
+      <w:start w:val="1"/>
+      <w:numFmt w:val="bullet"/>
+      <w:lvlText w:val=""/>
+      <w:lvlJc w:val="left"/>
+      <w:pPr>
+        <w:ind w:left="2160" w:hanging="360"/>
+      </w:pPr>
+      <w:rPr>
+        <w:rFonts w:ascii="Wingdings" w:hAnsi="Wingdings" w:hint="default"/>
+      </w:rPr>
+    </w:lvl>
+    <w:lvl w:ilvl="3" w:tplc="0C0A0001">
+      <w:start w:val="1"/>
+      <w:numFmt w:val="bullet"/>
+      <w:lvlText w:val=""/>
+      <w:lvlJc w:val="left"/>
+      <w:pPr>
+        <w:ind w:left="2880" w:hanging="360"/>
+      </w:pPr>
+      <w:rPr>
+        <w:rFonts w:ascii="Symbol" w:hAnsi="Symbol" w:hint="default"/>
+      </w:rPr>
+    </w:lvl>
+    <w:lvl w:ilvl="4" w:tplc="0C0A0003">
+      <w:start w:val="1"/>
+      <w:numFmt w:val="bullet"/>
+      <w:lvlText w:val="o"/>
+      <w:lvlJc w:val="left"/>
+      <w:pPr>
+        <w:ind w:left="3600" w:hanging="360"/>
+      </w:pPr>
+      <w:rPr>
+        <w:rFonts w:ascii="Courier New" w:hAnsi="Courier New" w:cs="Courier New" w:hint="default"/>
+      </w:rPr>
+    </w:lvl>
+    <w:lvl w:ilvl="5" w:tplc="0C0A0005">
+      <w:start w:val="1"/>
+      <w:numFmt w:val="bullet"/>
+      <w:lvlText w:val=""/>
+      <w:lvlJc w:val="left"/>
+      <w:pPr>
+        <w:ind w:left="4320" w:hanging="360"/>
+      </w:pPr>
+      <w:rPr>
+        <w:rFonts w:ascii="Wingdings" w:hAnsi="Wingdings" w:hint="default"/>
+      </w:rPr>
+    </w:lvl>
+    <w:lvl w:ilvl="6" w:tplc="0C0A0001">
+      <w:start w:val="1"/>
+      <w:numFmt w:val="bullet"/>
+      <w:lvlText w:val=""/>
+      <w:lvlJc w:val="left"/>
+      <w:pPr>
+        <w:ind w:left="5040" w:hanging="360"/>
+      </w:pPr>
+      <w:rPr>
+        <w:rFonts w:ascii="Symbol" w:hAnsi="Symbol" w:hint="default"/>
+      </w:rPr>
+    </w:lvl>
+    <w:lvl w:ilvl="7" w:tplc="0C0A0003">
+      <w:start w:val="1"/>
+      <w:numFmt w:val="bullet"/>
+      <w:lvlText w:val="o"/>
+      <w:lvlJc w:val="left"/>
+      <w:pPr>
+        <w:ind w:left="5760" w:hanging="360"/>
+      </w:pPr>
+      <w:rPr>
+        <w:rFonts w:ascii="Courier New" w:hAnsi="Courier New" w:cs="Courier New" w:hint="default"/>
+      </w:rPr>
+    </w:lvl>
+    <w:lvl w:ilvl="8" w:tplc="0C0A0005">
+      <w:start w:val="1"/>
+      <w:numFmt w:val="bullet"/>
+      <w:lvlText w:val=""/>
+      <w:lvlJc w:val="left"/>
+      <w:pPr>
+        <w:ind w:left="6480" w:hanging="360"/>
+      </w:pPr>
+      <w:rPr>
+        <w:rFonts w:ascii="Wingdings" w:hAnsi="Wingdings" w:hint="default"/>
+      </w:rPr>
+    </w:lvl>
+  </w:abstractNum>
+  <w:abstractNum w:abstractNumId="6" w15:restartNumberingAfterBreak="0">
     <w:nsid w:val="75133A37"/>
     <w:multiLevelType w:val="hybridMultilevel"/>
     <w:tmpl w:val="229AC854"/>
@@ -791,19 +3201,25 @@
     </w:lvl>
   </w:abstractNum>
   <w:num w:numId="1">
+    <w:abstractNumId w:val="4"/>
+  </w:num>
+  <w:num w:numId="2">
     <w:abstractNumId w:val="3"/>
   </w:num>
-  <w:num w:numId="2">
+  <w:num w:numId="3">
+    <w:abstractNumId w:val="1"/>
+  </w:num>
+  <w:num w:numId="4">
+    <w:abstractNumId w:val="6"/>
+  </w:num>
+  <w:num w:numId="5">
     <w:abstractNumId w:val="2"/>
   </w:num>
-  <w:num w:numId="3">
+  <w:num w:numId="6">
+    <w:abstractNumId w:val="5"/>
+  </w:num>
+  <w:num w:numId="7">
     <w:abstractNumId w:val="0"/>
-  </w:num>
-  <w:num w:numId="4">
-    <w:abstractNumId w:val="4"/>
-  </w:num>
-  <w:num w:numId="5">
-    <w:abstractNumId w:val="1"/>
   </w:num>
 </w:numbering>
 </file>
@@ -1243,6 +3659,35 @@
       <w:contextualSpacing/>
     </w:pPr>
   </w:style>
+  <w:style w:type="table" w:styleId="Tablaconcuadrcula">
+    <w:name w:val="Table Grid"/>
+    <w:basedOn w:val="Tablanormal"/>
+    <w:uiPriority w:val="39"/>
+    <w:rsid w:val="006C0A6C"/>
+    <w:pPr>
+      <w:spacing w:after="0" w:line="240" w:lineRule="auto"/>
+    </w:pPr>
+    <w:tblPr>
+      <w:tblBorders>
+        <w:top w:val="single" w:sz="4" w:space="0" w:color="auto"/>
+        <w:left w:val="single" w:sz="4" w:space="0" w:color="auto"/>
+        <w:bottom w:val="single" w:sz="4" w:space="0" w:color="auto"/>
+        <w:right w:val="single" w:sz="4" w:space="0" w:color="auto"/>
+        <w:insideH w:val="single" w:sz="4" w:space="0" w:color="auto"/>
+        <w:insideV w:val="single" w:sz="4" w:space="0" w:color="auto"/>
+      </w:tblBorders>
+    </w:tblPr>
+  </w:style>
+  <w:style w:type="character" w:styleId="Textodelmarcadordeposicin">
+    <w:name w:val="Placeholder Text"/>
+    <w:basedOn w:val="Fuentedeprrafopredeter"/>
+    <w:uiPriority w:val="99"/>
+    <w:semiHidden/>
+    <w:rsid w:val="006C0A6C"/>
+    <w:rPr>
+      <w:color w:val="808080"/>
+    </w:rPr>
+  </w:style>
 </w:styles>
 </file>
 

</xml_diff>